<commit_message>
Relazione: aggiunto collegamento Mock Up
</commit_message>
<xml_diff>
--- a/Progettazione_Design/Run_Walk_TrackingGps.docx
+++ b/Progettazione_Design/Run_Walk_TrackingGps.docx
@@ -396,14 +396,7 @@
           <w:sz w:val="28"/>
           <w:szCs w:val="28"/>
         </w:rPr>
-        <w:t>attività</w:t>
-      </w:r>
-      <w:r>
-        <w:rPr>
-          <w:sz w:val="28"/>
-          <w:szCs w:val="28"/>
-        </w:rPr>
-        <w:t xml:space="preserve">, </w:t>
+        <w:t xml:space="preserve">attività, </w:t>
       </w:r>
       <w:proofErr w:type="gramStart"/>
       <w:r>
@@ -516,8 +509,6 @@
         </w:rPr>
         <w:t>alorie</w:t>
       </w:r>
-      <w:bookmarkStart w:id="0" w:name="_GoBack"/>
-      <w:bookmarkEnd w:id="0"/>
     </w:p>
     <w:p>
       <w:pPr>
@@ -570,21 +561,7 @@
           <w:sz w:val="28"/>
           <w:szCs w:val="28"/>
         </w:rPr>
-        <w:t xml:space="preserve">elocità media </w:t>
-      </w:r>
-      <w:r>
-        <w:rPr>
-          <w:sz w:val="28"/>
-          <w:szCs w:val="28"/>
-        </w:rPr>
-        <w:t>e</w:t>
-      </w:r>
-      <w:r>
-        <w:rPr>
-          <w:sz w:val="28"/>
-          <w:szCs w:val="28"/>
-        </w:rPr>
-        <w:t xml:space="preserve"> massima</w:t>
+        <w:t>elocità media</w:t>
       </w:r>
     </w:p>
     <w:p>
@@ -1115,7 +1092,6 @@
           <w:color w:val="FF0000"/>
           <w:sz w:val="28"/>
           <w:szCs w:val="28"/>
-          <w:u w:val="single"/>
         </w:rPr>
       </w:pPr>
       <w:r>
@@ -1133,7 +1109,7 @@
           <w:sz w:val="28"/>
           <w:szCs w:val="28"/>
         </w:rPr>
-        <w:t xml:space="preserve"> / </w:t>
+        <w:t xml:space="preserve"> </w:t>
       </w:r>
       <w:r>
         <w:rPr>
@@ -1141,44 +1117,225 @@
           <w:sz w:val="28"/>
           <w:szCs w:val="28"/>
         </w:rPr>
-        <w:t>DESIGN (</w:t>
+        <w:t xml:space="preserve">/ </w:t>
+      </w:r>
+      <w:r>
+        <w:rPr>
+          <w:color w:val="FF0000"/>
+          <w:sz w:val="28"/>
+          <w:szCs w:val="28"/>
+        </w:rPr>
+        <w:t xml:space="preserve">DESIGN </w:t>
+      </w:r>
+    </w:p>
+    <w:p>
+      <w:pPr>
+        <w:pStyle w:val="Paragrafoelenco"/>
+        <w:numPr>
+          <w:ilvl w:val="0"/>
+          <w:numId w:val="11"/>
+        </w:numPr>
+        <w:rPr>
+          <w:color w:val="000000" w:themeColor="text1"/>
+          <w:sz w:val="28"/>
+          <w:szCs w:val="28"/>
+        </w:rPr>
+      </w:pPr>
+      <w:r>
+        <w:rPr>
+          <w:color w:val="000000" w:themeColor="text1"/>
+          <w:sz w:val="28"/>
+          <w:szCs w:val="28"/>
+        </w:rPr>
+        <w:t xml:space="preserve">INTERFACCIA GRAFICA </w:t>
+      </w:r>
+      <w:proofErr w:type="gramStart"/>
+      <w:r>
+        <w:rPr>
+          <w:color w:val="000000" w:themeColor="text1"/>
+          <w:sz w:val="28"/>
+          <w:szCs w:val="28"/>
+        </w:rPr>
+        <w:t>( GUI</w:t>
+      </w:r>
+      <w:proofErr w:type="gramEnd"/>
+      <w:r>
+        <w:rPr>
+          <w:color w:val="000000" w:themeColor="text1"/>
+          <w:sz w:val="28"/>
+          <w:szCs w:val="28"/>
+        </w:rPr>
+        <w:t xml:space="preserve"> ) </w:t>
+      </w:r>
+      <w:r>
+        <w:rPr>
+          <w:rFonts w:cstheme="minorHAnsi"/>
+          <w:color w:val="000000" w:themeColor="text1"/>
+          <w:sz w:val="28"/>
+          <w:szCs w:val="28"/>
+        </w:rPr>
+        <w:t>→</w:t>
+      </w:r>
+      <w:r>
+        <w:rPr>
+          <w:color w:val="000000" w:themeColor="text1"/>
+          <w:sz w:val="28"/>
+          <w:szCs w:val="28"/>
+        </w:rPr>
+        <w:t xml:space="preserve">  </w:t>
+      </w:r>
+      <w:hyperlink r:id="rId5" w:history="1">
+        <w:proofErr w:type="spellStart"/>
+        <w:r>
+          <w:rPr>
+            <w:rStyle w:val="Collegamentoipertestuale"/>
+            <w:i/>
+            <w:iCs/>
+            <w:color w:val="000000" w:themeColor="text1"/>
+            <w:sz w:val="28"/>
+            <w:szCs w:val="28"/>
+          </w:rPr>
+          <w:t>Moc</w:t>
+        </w:r>
+        <w:r>
+          <w:rPr>
+            <w:rStyle w:val="Collegamentoipertestuale"/>
+            <w:i/>
+            <w:iCs/>
+            <w:color w:val="000000" w:themeColor="text1"/>
+            <w:sz w:val="28"/>
+            <w:szCs w:val="28"/>
+          </w:rPr>
+          <w:t>k</w:t>
+        </w:r>
+        <w:proofErr w:type="spellEnd"/>
+        <w:r>
+          <w:rPr>
+            <w:rStyle w:val="Collegamentoipertestuale"/>
+            <w:i/>
+            <w:iCs/>
+            <w:color w:val="000000" w:themeColor="text1"/>
+            <w:sz w:val="28"/>
+            <w:szCs w:val="28"/>
+          </w:rPr>
+          <w:t xml:space="preserve"> Up</w:t>
+        </w:r>
+      </w:hyperlink>
+      <w:r>
+        <w:rPr>
+          <w:color w:val="000000" w:themeColor="text1"/>
+          <w:sz w:val="28"/>
+          <w:szCs w:val="28"/>
+        </w:rPr>
+        <w:t xml:space="preserve">  </w:t>
+      </w:r>
+    </w:p>
+    <w:p>
+      <w:pPr>
+        <w:pStyle w:val="Paragrafoelenco"/>
+        <w:numPr>
+          <w:ilvl w:val="0"/>
+          <w:numId w:val="11"/>
+        </w:numPr>
+        <w:rPr>
+          <w:color w:val="000000" w:themeColor="text1"/>
+          <w:sz w:val="28"/>
+          <w:szCs w:val="28"/>
+          <w:u w:val="single"/>
+        </w:rPr>
+      </w:pPr>
+      <w:r>
+        <w:rPr>
+          <w:color w:val="000000" w:themeColor="text1"/>
+          <w:sz w:val="28"/>
+          <w:szCs w:val="28"/>
+        </w:rPr>
+        <w:t>STRUTTURA</w:t>
+      </w:r>
+      <w:r>
+        <w:rPr>
+          <w:color w:val="000000" w:themeColor="text1"/>
+          <w:sz w:val="28"/>
+          <w:szCs w:val="28"/>
+        </w:rPr>
+        <w:t xml:space="preserve"> </w:t>
+      </w:r>
+      <w:proofErr w:type="gramStart"/>
+      <w:r>
+        <w:rPr>
+          <w:color w:val="000000" w:themeColor="text1"/>
+          <w:sz w:val="28"/>
+          <w:szCs w:val="28"/>
+        </w:rPr>
+        <w:t>( MODEL</w:t>
+      </w:r>
+      <w:proofErr w:type="gramEnd"/>
+      <w:r>
+        <w:rPr>
+          <w:color w:val="000000" w:themeColor="text1"/>
+          <w:sz w:val="28"/>
+          <w:szCs w:val="28"/>
+        </w:rPr>
+        <w:t xml:space="preserve"> )</w:t>
+      </w:r>
+      <w:r>
+        <w:rPr>
+          <w:color w:val="000000" w:themeColor="text1"/>
+          <w:sz w:val="28"/>
+          <w:szCs w:val="28"/>
+        </w:rPr>
+        <w:t xml:space="preserve"> </w:t>
+      </w:r>
+      <w:r>
+        <w:rPr>
+          <w:rFonts w:cstheme="minorHAnsi"/>
+          <w:color w:val="000000" w:themeColor="text1"/>
+          <w:sz w:val="28"/>
+          <w:szCs w:val="28"/>
+        </w:rPr>
+        <w:t>→</w:t>
+      </w:r>
+      <w:r>
+        <w:rPr>
+          <w:rFonts w:cstheme="minorHAnsi"/>
+          <w:color w:val="000000" w:themeColor="text1"/>
+          <w:sz w:val="28"/>
+          <w:szCs w:val="28"/>
+        </w:rPr>
+        <w:t xml:space="preserve"> </w:t>
       </w:r>
       <w:proofErr w:type="spellStart"/>
       <w:r>
         <w:rPr>
+          <w:rFonts w:cstheme="minorHAnsi"/>
+          <w:i/>
+          <w:iCs/>
+          <w:color w:val="000000" w:themeColor="text1"/>
+          <w:sz w:val="28"/>
+          <w:szCs w:val="28"/>
+        </w:rPr>
+        <w:t>Uml</w:t>
+      </w:r>
+      <w:proofErr w:type="spellEnd"/>
+    </w:p>
+    <w:p>
+      <w:pPr>
+        <w:rPr>
           <w:color w:val="FF0000"/>
           <w:sz w:val="28"/>
           <w:szCs w:val="28"/>
         </w:rPr>
-        <w:t>Mock</w:t>
-      </w:r>
-      <w:proofErr w:type="spellEnd"/>
+      </w:pPr>
       <w:r>
         <w:rPr>
           <w:color w:val="FF0000"/>
           <w:sz w:val="28"/>
           <w:szCs w:val="28"/>
         </w:rPr>
-        <w:t xml:space="preserve"> Up)</w:t>
-      </w:r>
-    </w:p>
-    <w:p/>
-    <w:p>
-      <w:pPr>
-        <w:rPr>
-          <w:color w:val="FF0000"/>
-          <w:sz w:val="28"/>
-          <w:szCs w:val="28"/>
-        </w:rPr>
-      </w:pPr>
-      <w:r>
-        <w:rPr>
-          <w:color w:val="FF0000"/>
-          <w:sz w:val="28"/>
-          <w:szCs w:val="28"/>
-        </w:rPr>
         <w:t>TECNOLOGIE</w:t>
       </w:r>
+      <w:bookmarkStart w:id="0" w:name="_GoBack"/>
+      <w:bookmarkEnd w:id="0"/>
     </w:p>
     <w:p>
       <w:pPr>
@@ -1264,6 +1421,7 @@
           <w:color w:val="FF0000"/>
           <w:sz w:val="28"/>
           <w:szCs w:val="28"/>
+          <w:u w:val="single"/>
         </w:rPr>
       </w:pPr>
       <w:r>
@@ -1273,6 +1431,23 @@
           <w:szCs w:val="28"/>
         </w:rPr>
         <w:t>BIBLIOGRAFIA</w:t>
+      </w:r>
+    </w:p>
+    <w:p>
+      <w:pPr>
+        <w:rPr>
+          <w:color w:val="FF0000"/>
+          <w:sz w:val="28"/>
+          <w:szCs w:val="28"/>
+        </w:rPr>
+      </w:pPr>
+      <w:r>
+        <w:rPr>
+          <w:color w:val="FF0000"/>
+          <w:sz w:val="28"/>
+          <w:szCs w:val="28"/>
+        </w:rPr>
+        <w:t>SITOGRAFIA</w:t>
       </w:r>
     </w:p>
     <w:p>
@@ -1819,6 +1994,119 @@
     </w:lvl>
   </w:abstractNum>
   <w:abstractNum w:abstractNumId="5" w15:restartNumberingAfterBreak="0">
+    <w:nsid w:val="2F4D6A74"/>
+    <w:multiLevelType w:val="hybridMultilevel"/>
+    <w:tmpl w:val="6EFA0150"/>
+    <w:lvl w:ilvl="0" w:tplc="04100001">
+      <w:start w:val="1"/>
+      <w:numFmt w:val="bullet"/>
+      <w:lvlText w:val=""/>
+      <w:lvlJc w:val="left"/>
+      <w:pPr>
+        <w:ind w:left="720" w:hanging="360"/>
+      </w:pPr>
+      <w:rPr>
+        <w:rFonts w:ascii="Symbol" w:hAnsi="Symbol" w:hint="default"/>
+      </w:rPr>
+    </w:lvl>
+    <w:lvl w:ilvl="1" w:tplc="04100003" w:tentative="1">
+      <w:start w:val="1"/>
+      <w:numFmt w:val="bullet"/>
+      <w:lvlText w:val="o"/>
+      <w:lvlJc w:val="left"/>
+      <w:pPr>
+        <w:ind w:left="1440" w:hanging="360"/>
+      </w:pPr>
+      <w:rPr>
+        <w:rFonts w:ascii="Courier New" w:hAnsi="Courier New" w:cs="Courier New" w:hint="default"/>
+      </w:rPr>
+    </w:lvl>
+    <w:lvl w:ilvl="2" w:tplc="04100005" w:tentative="1">
+      <w:start w:val="1"/>
+      <w:numFmt w:val="bullet"/>
+      <w:lvlText w:val=""/>
+      <w:lvlJc w:val="left"/>
+      <w:pPr>
+        <w:ind w:left="2160" w:hanging="360"/>
+      </w:pPr>
+      <w:rPr>
+        <w:rFonts w:ascii="Wingdings" w:hAnsi="Wingdings" w:hint="default"/>
+      </w:rPr>
+    </w:lvl>
+    <w:lvl w:ilvl="3" w:tplc="04100001" w:tentative="1">
+      <w:start w:val="1"/>
+      <w:numFmt w:val="bullet"/>
+      <w:lvlText w:val=""/>
+      <w:lvlJc w:val="left"/>
+      <w:pPr>
+        <w:ind w:left="2880" w:hanging="360"/>
+      </w:pPr>
+      <w:rPr>
+        <w:rFonts w:ascii="Symbol" w:hAnsi="Symbol" w:hint="default"/>
+      </w:rPr>
+    </w:lvl>
+    <w:lvl w:ilvl="4" w:tplc="04100003" w:tentative="1">
+      <w:start w:val="1"/>
+      <w:numFmt w:val="bullet"/>
+      <w:lvlText w:val="o"/>
+      <w:lvlJc w:val="left"/>
+      <w:pPr>
+        <w:ind w:left="3600" w:hanging="360"/>
+      </w:pPr>
+      <w:rPr>
+        <w:rFonts w:ascii="Courier New" w:hAnsi="Courier New" w:cs="Courier New" w:hint="default"/>
+      </w:rPr>
+    </w:lvl>
+    <w:lvl w:ilvl="5" w:tplc="04100005" w:tentative="1">
+      <w:start w:val="1"/>
+      <w:numFmt w:val="bullet"/>
+      <w:lvlText w:val=""/>
+      <w:lvlJc w:val="left"/>
+      <w:pPr>
+        <w:ind w:left="4320" w:hanging="360"/>
+      </w:pPr>
+      <w:rPr>
+        <w:rFonts w:ascii="Wingdings" w:hAnsi="Wingdings" w:hint="default"/>
+      </w:rPr>
+    </w:lvl>
+    <w:lvl w:ilvl="6" w:tplc="04100001" w:tentative="1">
+      <w:start w:val="1"/>
+      <w:numFmt w:val="bullet"/>
+      <w:lvlText w:val=""/>
+      <w:lvlJc w:val="left"/>
+      <w:pPr>
+        <w:ind w:left="5040" w:hanging="360"/>
+      </w:pPr>
+      <w:rPr>
+        <w:rFonts w:ascii="Symbol" w:hAnsi="Symbol" w:hint="default"/>
+      </w:rPr>
+    </w:lvl>
+    <w:lvl w:ilvl="7" w:tplc="04100003" w:tentative="1">
+      <w:start w:val="1"/>
+      <w:numFmt w:val="bullet"/>
+      <w:lvlText w:val="o"/>
+      <w:lvlJc w:val="left"/>
+      <w:pPr>
+        <w:ind w:left="5760" w:hanging="360"/>
+      </w:pPr>
+      <w:rPr>
+        <w:rFonts w:ascii="Courier New" w:hAnsi="Courier New" w:cs="Courier New" w:hint="default"/>
+      </w:rPr>
+    </w:lvl>
+    <w:lvl w:ilvl="8" w:tplc="04100005" w:tentative="1">
+      <w:start w:val="1"/>
+      <w:numFmt w:val="bullet"/>
+      <w:lvlText w:val=""/>
+      <w:lvlJc w:val="left"/>
+      <w:pPr>
+        <w:ind w:left="6480" w:hanging="360"/>
+      </w:pPr>
+      <w:rPr>
+        <w:rFonts w:ascii="Wingdings" w:hAnsi="Wingdings" w:hint="default"/>
+      </w:rPr>
+    </w:lvl>
+  </w:abstractNum>
+  <w:abstractNum w:abstractNumId="6" w15:restartNumberingAfterBreak="0">
     <w:nsid w:val="41F474F5"/>
     <w:multiLevelType w:val="hybridMultilevel"/>
     <w:tmpl w:val="9266D83A"/>
@@ -1907,7 +2195,7 @@
       </w:pPr>
     </w:lvl>
   </w:abstractNum>
-  <w:abstractNum w:abstractNumId="6" w15:restartNumberingAfterBreak="0">
+  <w:abstractNum w:abstractNumId="7" w15:restartNumberingAfterBreak="0">
     <w:nsid w:val="4A3646B1"/>
     <w:multiLevelType w:val="hybridMultilevel"/>
     <w:tmpl w:val="5B702C84"/>
@@ -2020,7 +2308,120 @@
       </w:rPr>
     </w:lvl>
   </w:abstractNum>
-  <w:abstractNum w:abstractNumId="7" w15:restartNumberingAfterBreak="0">
+  <w:abstractNum w:abstractNumId="8" w15:restartNumberingAfterBreak="0">
+    <w:nsid w:val="4EC52A45"/>
+    <w:multiLevelType w:val="hybridMultilevel"/>
+    <w:tmpl w:val="CF688534"/>
+    <w:lvl w:ilvl="0" w:tplc="0410000B">
+      <w:start w:val="1"/>
+      <w:numFmt w:val="bullet"/>
+      <w:lvlText w:val=""/>
+      <w:lvlJc w:val="left"/>
+      <w:pPr>
+        <w:ind w:left="720" w:hanging="360"/>
+      </w:pPr>
+      <w:rPr>
+        <w:rFonts w:ascii="Wingdings" w:hAnsi="Wingdings" w:hint="default"/>
+      </w:rPr>
+    </w:lvl>
+    <w:lvl w:ilvl="1" w:tplc="04100003" w:tentative="1">
+      <w:start w:val="1"/>
+      <w:numFmt w:val="bullet"/>
+      <w:lvlText w:val="o"/>
+      <w:lvlJc w:val="left"/>
+      <w:pPr>
+        <w:ind w:left="1440" w:hanging="360"/>
+      </w:pPr>
+      <w:rPr>
+        <w:rFonts w:ascii="Courier New" w:hAnsi="Courier New" w:cs="Courier New" w:hint="default"/>
+      </w:rPr>
+    </w:lvl>
+    <w:lvl w:ilvl="2" w:tplc="04100005" w:tentative="1">
+      <w:start w:val="1"/>
+      <w:numFmt w:val="bullet"/>
+      <w:lvlText w:val=""/>
+      <w:lvlJc w:val="left"/>
+      <w:pPr>
+        <w:ind w:left="2160" w:hanging="360"/>
+      </w:pPr>
+      <w:rPr>
+        <w:rFonts w:ascii="Wingdings" w:hAnsi="Wingdings" w:hint="default"/>
+      </w:rPr>
+    </w:lvl>
+    <w:lvl w:ilvl="3" w:tplc="04100001" w:tentative="1">
+      <w:start w:val="1"/>
+      <w:numFmt w:val="bullet"/>
+      <w:lvlText w:val=""/>
+      <w:lvlJc w:val="left"/>
+      <w:pPr>
+        <w:ind w:left="2880" w:hanging="360"/>
+      </w:pPr>
+      <w:rPr>
+        <w:rFonts w:ascii="Symbol" w:hAnsi="Symbol" w:hint="default"/>
+      </w:rPr>
+    </w:lvl>
+    <w:lvl w:ilvl="4" w:tplc="04100003" w:tentative="1">
+      <w:start w:val="1"/>
+      <w:numFmt w:val="bullet"/>
+      <w:lvlText w:val="o"/>
+      <w:lvlJc w:val="left"/>
+      <w:pPr>
+        <w:ind w:left="3600" w:hanging="360"/>
+      </w:pPr>
+      <w:rPr>
+        <w:rFonts w:ascii="Courier New" w:hAnsi="Courier New" w:cs="Courier New" w:hint="default"/>
+      </w:rPr>
+    </w:lvl>
+    <w:lvl w:ilvl="5" w:tplc="04100005" w:tentative="1">
+      <w:start w:val="1"/>
+      <w:numFmt w:val="bullet"/>
+      <w:lvlText w:val=""/>
+      <w:lvlJc w:val="left"/>
+      <w:pPr>
+        <w:ind w:left="4320" w:hanging="360"/>
+      </w:pPr>
+      <w:rPr>
+        <w:rFonts w:ascii="Wingdings" w:hAnsi="Wingdings" w:hint="default"/>
+      </w:rPr>
+    </w:lvl>
+    <w:lvl w:ilvl="6" w:tplc="04100001" w:tentative="1">
+      <w:start w:val="1"/>
+      <w:numFmt w:val="bullet"/>
+      <w:lvlText w:val=""/>
+      <w:lvlJc w:val="left"/>
+      <w:pPr>
+        <w:ind w:left="5040" w:hanging="360"/>
+      </w:pPr>
+      <w:rPr>
+        <w:rFonts w:ascii="Symbol" w:hAnsi="Symbol" w:hint="default"/>
+      </w:rPr>
+    </w:lvl>
+    <w:lvl w:ilvl="7" w:tplc="04100003" w:tentative="1">
+      <w:start w:val="1"/>
+      <w:numFmt w:val="bullet"/>
+      <w:lvlText w:val="o"/>
+      <w:lvlJc w:val="left"/>
+      <w:pPr>
+        <w:ind w:left="5760" w:hanging="360"/>
+      </w:pPr>
+      <w:rPr>
+        <w:rFonts w:ascii="Courier New" w:hAnsi="Courier New" w:cs="Courier New" w:hint="default"/>
+      </w:rPr>
+    </w:lvl>
+    <w:lvl w:ilvl="8" w:tplc="04100005" w:tentative="1">
+      <w:start w:val="1"/>
+      <w:numFmt w:val="bullet"/>
+      <w:lvlText w:val=""/>
+      <w:lvlJc w:val="left"/>
+      <w:pPr>
+        <w:ind w:left="6480" w:hanging="360"/>
+      </w:pPr>
+      <w:rPr>
+        <w:rFonts w:ascii="Wingdings" w:hAnsi="Wingdings" w:hint="default"/>
+      </w:rPr>
+    </w:lvl>
+  </w:abstractNum>
+  <w:abstractNum w:abstractNumId="9" w15:restartNumberingAfterBreak="0">
     <w:nsid w:val="50C01A95"/>
     <w:multiLevelType w:val="hybridMultilevel"/>
     <w:tmpl w:val="038EC692"/>
@@ -2133,7 +2534,7 @@
       </w:rPr>
     </w:lvl>
   </w:abstractNum>
-  <w:abstractNum w:abstractNumId="8" w15:restartNumberingAfterBreak="0">
+  <w:abstractNum w:abstractNumId="10" w15:restartNumberingAfterBreak="0">
     <w:nsid w:val="725150A0"/>
     <w:multiLevelType w:val="hybridMultilevel"/>
     <w:tmpl w:val="C3482306"/>
@@ -2256,7 +2657,7 @@
     <w:abstractNumId w:val="3"/>
   </w:num>
   <w:num w:numId="4">
-    <w:abstractNumId w:val="8"/>
+    <w:abstractNumId w:val="10"/>
   </w:num>
   <w:num w:numId="5">
     <w:abstractNumId w:val="2"/>
@@ -2265,13 +2666,19 @@
     <w:abstractNumId w:val="0"/>
   </w:num>
   <w:num w:numId="7">
-    <w:abstractNumId w:val="5"/>
+    <w:abstractNumId w:val="6"/>
   </w:num>
   <w:num w:numId="8">
+    <w:abstractNumId w:val="9"/>
+  </w:num>
+  <w:num w:numId="9">
     <w:abstractNumId w:val="7"/>
   </w:num>
-  <w:num w:numId="9">
-    <w:abstractNumId w:val="6"/>
+  <w:num w:numId="10">
+    <w:abstractNumId w:val="8"/>
+  </w:num>
+  <w:num w:numId="11">
+    <w:abstractNumId w:val="5"/>
   </w:num>
 </w:numbering>
 </file>
@@ -2680,6 +3087,7 @@
   <w:style w:type="character" w:default="1" w:styleId="Carpredefinitoparagrafo">
     <w:name w:val="Default Paragraph Font"/>
     <w:uiPriority w:val="1"/>
+    <w:semiHidden/>
     <w:unhideWhenUsed/>
   </w:style>
   <w:style w:type="table" w:default="1" w:styleId="Tabellanormale">
@@ -2713,6 +3121,41 @@
       <w:ind w:left="720"/>
       <w:contextualSpacing/>
     </w:pPr>
+  </w:style>
+  <w:style w:type="character" w:styleId="Collegamentoipertestuale">
+    <w:name w:val="Hyperlink"/>
+    <w:basedOn w:val="Carpredefinitoparagrafo"/>
+    <w:uiPriority w:val="99"/>
+    <w:unhideWhenUsed/>
+    <w:rsid w:val="003836BC"/>
+    <w:rPr>
+      <w:color w:val="0563C1" w:themeColor="hyperlink"/>
+      <w:u w:val="single"/>
+    </w:rPr>
+  </w:style>
+  <w:style w:type="character" w:styleId="Menzionenonrisolta">
+    <w:name w:val="Unresolved Mention"/>
+    <w:basedOn w:val="Carpredefinitoparagrafo"/>
+    <w:uiPriority w:val="99"/>
+    <w:semiHidden/>
+    <w:unhideWhenUsed/>
+    <w:rsid w:val="003836BC"/>
+    <w:rPr>
+      <w:color w:val="605E5C"/>
+      <w:shd w:val="clear" w:color="auto" w:fill="E1DFDD"/>
+    </w:rPr>
+  </w:style>
+  <w:style w:type="character" w:styleId="Collegamentovisitato">
+    <w:name w:val="FollowedHyperlink"/>
+    <w:basedOn w:val="Carpredefinitoparagrafo"/>
+    <w:uiPriority w:val="99"/>
+    <w:semiHidden/>
+    <w:unhideWhenUsed/>
+    <w:rsid w:val="003836BC"/>
+    <w:rPr>
+      <w:color w:val="954F72" w:themeColor="followedHyperlink"/>
+      <w:u w:val="single"/>
+    </w:rPr>
   </w:style>
 </w:styles>
 </file>

</xml_diff>

<commit_message>
create link to ER scheme and add feature : modify and delete weight
</commit_message>
<xml_diff>
--- a/Progettazione_Design/Run_Walk_TrackingGps.docx
+++ b/Progettazione_Design/Run_Walk_TrackingGps.docx
@@ -1184,7 +1184,7 @@
         </w:rPr>
         <w:t xml:space="preserve">  </w:t>
       </w:r>
-      <w:hyperlink r:id="rId5" w:history="1">
+      <w:hyperlink r:id="rId6" w:history="1">
         <w:proofErr w:type="spellStart"/>
         <w:r>
           <w:rPr>
@@ -1195,18 +1195,7 @@
             <w:sz w:val="28"/>
             <w:szCs w:val="28"/>
           </w:rPr>
-          <w:t>Moc</w:t>
-        </w:r>
-        <w:r>
-          <w:rPr>
-            <w:rStyle w:val="Collegamentoipertestuale"/>
-            <w:i/>
-            <w:iCs/>
-            <w:color w:val="000000" w:themeColor="text1"/>
-            <w:sz w:val="28"/>
-            <w:szCs w:val="28"/>
-          </w:rPr>
-          <w:t>k</w:t>
+          <w:t>Mock</w:t>
         </w:r>
         <w:proofErr w:type="spellEnd"/>
         <w:r>
@@ -1250,41 +1239,25 @@
           <w:sz w:val="28"/>
           <w:szCs w:val="28"/>
         </w:rPr>
-        <w:t>STRUTTURA</w:t>
-      </w:r>
+        <w:t xml:space="preserve">STRUTTURA </w:t>
+      </w:r>
+      <w:proofErr w:type="gramStart"/>
       <w:r>
         <w:rPr>
           <w:color w:val="000000" w:themeColor="text1"/>
           <w:sz w:val="28"/>
           <w:szCs w:val="28"/>
         </w:rPr>
-        <w:t xml:space="preserve"> </w:t>
-      </w:r>
-      <w:proofErr w:type="gramStart"/>
+        <w:t>( MODEL</w:t>
+      </w:r>
+      <w:proofErr w:type="gramEnd"/>
       <w:r>
         <w:rPr>
           <w:color w:val="000000" w:themeColor="text1"/>
           <w:sz w:val="28"/>
           <w:szCs w:val="28"/>
         </w:rPr>
-        <w:t>( MODEL</w:t>
-      </w:r>
-      <w:proofErr w:type="gramEnd"/>
-      <w:r>
-        <w:rPr>
-          <w:color w:val="000000" w:themeColor="text1"/>
-          <w:sz w:val="28"/>
-          <w:szCs w:val="28"/>
-        </w:rPr>
-        <w:t xml:space="preserve"> )</w:t>
-      </w:r>
-      <w:r>
-        <w:rPr>
-          <w:color w:val="000000" w:themeColor="text1"/>
-          <w:sz w:val="28"/>
-          <w:szCs w:val="28"/>
-        </w:rPr>
-        <w:t xml:space="preserve"> </w:t>
+        <w:t xml:space="preserve"> ) </w:t>
       </w:r>
       <w:r>
         <w:rPr>
@@ -1321,21 +1294,154 @@
     <w:p>
       <w:pPr>
         <w:rPr>
-          <w:color w:val="FF0000"/>
-          <w:sz w:val="28"/>
-          <w:szCs w:val="28"/>
-        </w:rPr>
-      </w:pPr>
-      <w:r>
-        <w:rPr>
-          <w:color w:val="FF0000"/>
-          <w:sz w:val="28"/>
-          <w:szCs w:val="28"/>
-        </w:rPr>
-        <w:t>TECNOLOGIE</w:t>
-      </w:r>
+          <w:color w:val="000000" w:themeColor="text1"/>
+          <w:sz w:val="28"/>
+          <w:szCs w:val="28"/>
+        </w:rPr>
+      </w:pPr>
       <w:bookmarkStart w:id="0" w:name="_GoBack"/>
       <w:bookmarkEnd w:id="0"/>
+    </w:p>
+    <w:p>
+      <w:pPr>
+        <w:pStyle w:val="Paragrafoelenco"/>
+        <w:numPr>
+          <w:ilvl w:val="0"/>
+          <w:numId w:val="11"/>
+        </w:numPr>
+        <w:rPr>
+          <w:color w:val="000000" w:themeColor="text1"/>
+          <w:sz w:val="28"/>
+          <w:szCs w:val="28"/>
+          <w:u w:val="single"/>
+        </w:rPr>
+      </w:pPr>
+      <w:proofErr w:type="gramStart"/>
+      <w:r>
+        <w:rPr>
+          <w:color w:val="000000" w:themeColor="text1"/>
+          <w:sz w:val="28"/>
+          <w:szCs w:val="28"/>
+        </w:rPr>
+        <w:t>STRUTTURA</w:t>
+      </w:r>
+      <w:r>
+        <w:rPr>
+          <w:color w:val="000000" w:themeColor="text1"/>
+          <w:sz w:val="28"/>
+          <w:szCs w:val="28"/>
+        </w:rPr>
+        <w:t xml:space="preserve">  </w:t>
+      </w:r>
+      <w:r>
+        <w:rPr>
+          <w:color w:val="000000" w:themeColor="text1"/>
+          <w:sz w:val="28"/>
+          <w:szCs w:val="28"/>
+        </w:rPr>
+        <w:t>DATABASE</w:t>
+      </w:r>
+      <w:proofErr w:type="gramEnd"/>
+      <w:r>
+        <w:rPr>
+          <w:color w:val="000000" w:themeColor="text1"/>
+          <w:sz w:val="28"/>
+          <w:szCs w:val="28"/>
+        </w:rPr>
+        <w:t xml:space="preserve"> </w:t>
+      </w:r>
+      <w:r>
+        <w:rPr>
+          <w:rFonts w:cstheme="minorHAnsi"/>
+          <w:color w:val="000000" w:themeColor="text1"/>
+          <w:sz w:val="28"/>
+          <w:szCs w:val="28"/>
+        </w:rPr>
+        <w:t>→</w:t>
+      </w:r>
+      <w:r>
+        <w:rPr>
+          <w:rFonts w:cstheme="minorHAnsi"/>
+          <w:color w:val="000000" w:themeColor="text1"/>
+          <w:sz w:val="28"/>
+          <w:szCs w:val="28"/>
+        </w:rPr>
+        <w:t xml:space="preserve"> </w:t>
+      </w:r>
+      <w:hyperlink r:id="rId7" w:history="1">
+        <w:r>
+          <w:rPr>
+            <w:rStyle w:val="Collegamentoipertestuale"/>
+            <w:rFonts w:cstheme="minorHAnsi"/>
+            <w:i/>
+            <w:iCs/>
+            <w:sz w:val="28"/>
+            <w:szCs w:val="28"/>
+          </w:rPr>
+          <w:t>Sch</w:t>
+        </w:r>
+        <w:r>
+          <w:rPr>
+            <w:rStyle w:val="Collegamentoipertestuale"/>
+            <w:rFonts w:cstheme="minorHAnsi"/>
+            <w:i/>
+            <w:iCs/>
+            <w:sz w:val="28"/>
+            <w:szCs w:val="28"/>
+          </w:rPr>
+          <w:t>e</w:t>
+        </w:r>
+        <w:r>
+          <w:rPr>
+            <w:rStyle w:val="Collegamentoipertestuale"/>
+            <w:rFonts w:cstheme="minorHAnsi"/>
+            <w:i/>
+            <w:iCs/>
+            <w:sz w:val="28"/>
+            <w:szCs w:val="28"/>
+          </w:rPr>
+          <w:t>m</w:t>
+        </w:r>
+        <w:r>
+          <w:rPr>
+            <w:rStyle w:val="Collegamentoipertestuale"/>
+            <w:rFonts w:cstheme="minorHAnsi"/>
+            <w:i/>
+            <w:iCs/>
+            <w:sz w:val="28"/>
+            <w:szCs w:val="28"/>
+          </w:rPr>
+          <w:t>a</w:t>
+        </w:r>
+        <w:r>
+          <w:rPr>
+            <w:rStyle w:val="Collegamentoipertestuale"/>
+            <w:rFonts w:cstheme="minorHAnsi"/>
+            <w:i/>
+            <w:iCs/>
+            <w:sz w:val="28"/>
+            <w:szCs w:val="28"/>
+          </w:rPr>
+          <w:t xml:space="preserve"> ER</w:t>
+        </w:r>
+      </w:hyperlink>
+    </w:p>
+    <w:p>
+      <w:pPr>
+        <w:rPr>
+          <w:color w:val="FF0000"/>
+          <w:sz w:val="28"/>
+          <w:szCs w:val="28"/>
+        </w:rPr>
+      </w:pPr>
+      <w:r>
+        <w:rPr>
+          <w:color w:val="FF0000"/>
+          <w:sz w:val="28"/>
+          <w:szCs w:val="28"/>
+        </w:rPr>
+        <w:t>TECNOLOGIE</w:t>
+      </w:r>
     </w:p>
     <w:p>
       <w:pPr>
@@ -3453,4 +3559,16 @@
     </a:ext>
   </a:extLst>
 </a:theme>
+</file>
+
+<file path=customXml/item1.xml><?xml version="1.0" encoding="utf-8"?>
+<b:Sources xmlns:b="http://schemas.openxmlformats.org/officeDocument/2006/bibliography" xmlns="http://schemas.openxmlformats.org/officeDocument/2006/bibliography" SelectedStyle="\APASixthEditionOfficeOnline.xsl" StyleName="APA" Version="6"/>
+</file>
+
+<file path=customXml/itemProps1.xml><?xml version="1.0" encoding="utf-8"?>
+<ds:datastoreItem xmlns:ds="http://schemas.openxmlformats.org/officeDocument/2006/customXml" ds:itemID="{C3C81B93-70BF-4BA8-9176-57408E13A58D}">
+  <ds:schemaRefs>
+    <ds:schemaRef ds:uri="http://schemas.openxmlformats.org/officeDocument/2006/bibliography"/>
+  </ds:schemaRefs>
+</ds:datastoreItem>
 </file>
</xml_diff>

<commit_message>
refactor server, change e-r scheme, create uml dao, change sqllite dao
</commit_message>
<xml_diff>
--- a/Progettazione_Design/Run_Walk_TrackingGps.docx
+++ b/Progettazione_Design/Run_Walk_TrackingGps.docx
@@ -24,9 +24,8 @@
           <w:szCs w:val="40"/>
           <w:lang w:val="en-US"/>
         </w:rPr>
-        <w:t xml:space="preserve">APP </w:t>
-      </w:r>
-      <w:proofErr w:type="gramStart"/>
+        <w:t>APP MOBILE : RUN</w:t>
+      </w:r>
       <w:r>
         <w:rPr>
           <w:b/>
@@ -37,9 +36,8 @@
           <w:szCs w:val="40"/>
           <w:lang w:val="en-US"/>
         </w:rPr>
-        <w:t>MOBILE :</w:t>
-      </w:r>
-      <w:proofErr w:type="gramEnd"/>
+        <w:t>/</w:t>
+      </w:r>
       <w:r>
         <w:rPr>
           <w:b/>
@@ -50,30 +48,6 @@
           <w:szCs w:val="40"/>
           <w:lang w:val="en-US"/>
         </w:rPr>
-        <w:t xml:space="preserve"> RUN</w:t>
-      </w:r>
-      <w:r>
-        <w:rPr>
-          <w:b/>
-          <w:bCs/>
-          <w:i/>
-          <w:iCs/>
-          <w:sz w:val="40"/>
-          <w:szCs w:val="40"/>
-          <w:lang w:val="en-US"/>
-        </w:rPr>
-        <w:t>/</w:t>
-      </w:r>
-      <w:r>
-        <w:rPr>
-          <w:b/>
-          <w:bCs/>
-          <w:i/>
-          <w:iCs/>
-          <w:sz w:val="40"/>
-          <w:szCs w:val="40"/>
-          <w:lang w:val="en-US"/>
-        </w:rPr>
         <w:t>WALK TRACKING GPS</w:t>
       </w:r>
     </w:p>
@@ -294,23 +268,7 @@
           <w:sz w:val="28"/>
           <w:szCs w:val="28"/>
         </w:rPr>
-        <w:t xml:space="preserve">L'utente potrà scegliere l'attività da </w:t>
-      </w:r>
-      <w:proofErr w:type="gramStart"/>
-      <w:r>
-        <w:rPr>
-          <w:sz w:val="28"/>
-          <w:szCs w:val="28"/>
-        </w:rPr>
-        <w:t>svolgere :</w:t>
-      </w:r>
-      <w:proofErr w:type="gramEnd"/>
-      <w:r>
-        <w:rPr>
-          <w:sz w:val="28"/>
-          <w:szCs w:val="28"/>
-        </w:rPr>
-        <w:t xml:space="preserve"> </w:t>
+        <w:t xml:space="preserve">L'utente potrà scegliere l'attività da svolgere : </w:t>
       </w:r>
     </w:p>
     <w:p>
@@ -396,15 +354,7 @@
           <w:sz w:val="28"/>
           <w:szCs w:val="28"/>
         </w:rPr>
-        <w:t xml:space="preserve">attività, </w:t>
-      </w:r>
-      <w:proofErr w:type="gramStart"/>
-      <w:r>
-        <w:rPr>
-          <w:sz w:val="28"/>
-          <w:szCs w:val="28"/>
-        </w:rPr>
-        <w:t>l</w:t>
+        <w:t>attività, l</w:t>
       </w:r>
       <w:r>
         <w:rPr>
@@ -420,7 +370,6 @@
         </w:rPr>
         <w:t xml:space="preserve">  dovrà</w:t>
       </w:r>
-      <w:proofErr w:type="gramEnd"/>
       <w:r>
         <w:rPr>
           <w:sz w:val="28"/>
@@ -644,17 +593,8 @@
           <w:sz w:val="28"/>
           <w:szCs w:val="28"/>
         </w:rPr>
-        <w:t xml:space="preserve"> visualizzare statistiche in base al </w:t>
-      </w:r>
-      <w:proofErr w:type="gramStart"/>
-      <w:r>
-        <w:rPr>
-          <w:sz w:val="28"/>
-          <w:szCs w:val="28"/>
-        </w:rPr>
-        <w:t>target :</w:t>
-      </w:r>
-      <w:proofErr w:type="gramEnd"/>
+        <w:t xml:space="preserve"> visualizzare statistiche in base al target :</w:t>
+      </w:r>
     </w:p>
     <w:p>
       <w:pPr>
@@ -766,52 +706,6 @@
     </w:p>
     <w:p>
       <w:pPr>
-        <w:jc w:val="both"/>
-        <w:rPr>
-          <w:b/>
-          <w:bCs/>
-          <w:i/>
-          <w:iCs/>
-          <w:sz w:val="28"/>
-          <w:szCs w:val="28"/>
-        </w:rPr>
-      </w:pPr>
-      <w:r>
-        <w:rPr>
-          <w:b/>
-          <w:bCs/>
-          <w:i/>
-          <w:iCs/>
-          <w:sz w:val="28"/>
-          <w:szCs w:val="28"/>
-        </w:rPr>
-        <w:t xml:space="preserve">Requisiti funzionali </w:t>
-      </w:r>
-      <w:r>
-        <w:rPr>
-          <w:b/>
-          <w:bCs/>
-          <w:i/>
-          <w:iCs/>
-          <w:sz w:val="28"/>
-          <w:szCs w:val="28"/>
-        </w:rPr>
-        <w:t>opzionali</w:t>
-      </w:r>
-      <w:r>
-        <w:rPr>
-          <w:b/>
-          <w:bCs/>
-          <w:i/>
-          <w:iCs/>
-          <w:sz w:val="28"/>
-          <w:szCs w:val="28"/>
-        </w:rPr>
-        <w:t>:</w:t>
-      </w:r>
-    </w:p>
-    <w:p>
-      <w:pPr>
         <w:pStyle w:val="Paragrafoelenco"/>
         <w:numPr>
           <w:ilvl w:val="0"/>
@@ -1089,6 +983,22 @@
     <w:p>
       <w:pPr>
         <w:rPr>
+          <w:sz w:val="28"/>
+          <w:szCs w:val="28"/>
+        </w:rPr>
+      </w:pPr>
+    </w:p>
+    <w:p>
+      <w:pPr>
+        <w:rPr>
+          <w:sz w:val="28"/>
+          <w:szCs w:val="28"/>
+        </w:rPr>
+      </w:pPr>
+    </w:p>
+    <w:p>
+      <w:pPr>
+        <w:rPr>
           <w:color w:val="FF0000"/>
           <w:sz w:val="28"/>
           <w:szCs w:val="28"/>
@@ -1149,23 +1059,13 @@
         </w:rPr>
         <w:t xml:space="preserve">INTERFACCIA GRAFICA </w:t>
       </w:r>
-      <w:proofErr w:type="gramStart"/>
       <w:r>
         <w:rPr>
           <w:color w:val="000000" w:themeColor="text1"/>
           <w:sz w:val="28"/>
           <w:szCs w:val="28"/>
         </w:rPr>
-        <w:t>( GUI</w:t>
-      </w:r>
-      <w:proofErr w:type="gramEnd"/>
-      <w:r>
-        <w:rPr>
-          <w:color w:val="000000" w:themeColor="text1"/>
-          <w:sz w:val="28"/>
-          <w:szCs w:val="28"/>
-        </w:rPr>
-        <w:t xml:space="preserve"> ) </w:t>
+        <w:t xml:space="preserve">( GUI ) </w:t>
       </w:r>
       <w:r>
         <w:rPr>
@@ -1195,7 +1095,18 @@
             <w:sz w:val="28"/>
             <w:szCs w:val="28"/>
           </w:rPr>
-          <w:t>Mock</w:t>
+          <w:t>Moc</w:t>
+        </w:r>
+        <w:r>
+          <w:rPr>
+            <w:rStyle w:val="Collegamentoipertestuale"/>
+            <w:i/>
+            <w:iCs/>
+            <w:color w:val="000000" w:themeColor="text1"/>
+            <w:sz w:val="28"/>
+            <w:szCs w:val="28"/>
+          </w:rPr>
+          <w:t>k</w:t>
         </w:r>
         <w:proofErr w:type="spellEnd"/>
         <w:r>
@@ -1239,25 +1150,7 @@
           <w:sz w:val="28"/>
           <w:szCs w:val="28"/>
         </w:rPr>
-        <w:t xml:space="preserve">STRUTTURA </w:t>
-      </w:r>
-      <w:proofErr w:type="gramStart"/>
-      <w:r>
-        <w:rPr>
-          <w:color w:val="000000" w:themeColor="text1"/>
-          <w:sz w:val="28"/>
-          <w:szCs w:val="28"/>
-        </w:rPr>
-        <w:t>( MODEL</w:t>
-      </w:r>
-      <w:proofErr w:type="gramEnd"/>
-      <w:r>
-        <w:rPr>
-          <w:color w:val="000000" w:themeColor="text1"/>
-          <w:sz w:val="28"/>
-          <w:szCs w:val="28"/>
-        </w:rPr>
-        <w:t xml:space="preserve"> ) </w:t>
+        <w:t xml:space="preserve">PERSISTENZA </w:t>
       </w:r>
       <w:r>
         <w:rPr>
@@ -1270,35 +1163,59 @@
       </w:r>
       <w:r>
         <w:rPr>
-          <w:rFonts w:cstheme="minorHAnsi"/>
           <w:color w:val="000000" w:themeColor="text1"/>
           <w:sz w:val="28"/>
           <w:szCs w:val="28"/>
         </w:rPr>
         <w:t xml:space="preserve"> </w:t>
       </w:r>
-      <w:proofErr w:type="spellStart"/>
-      <w:r>
-        <w:rPr>
-          <w:rFonts w:cstheme="minorHAnsi"/>
-          <w:i/>
-          <w:iCs/>
+      <w:hyperlink r:id="rId7" w:history="1">
+        <w:proofErr w:type="spellStart"/>
+        <w:r>
+          <w:rPr>
+            <w:rStyle w:val="Collegamentoipertestuale"/>
+            <w:sz w:val="28"/>
+            <w:szCs w:val="28"/>
+          </w:rPr>
+          <w:t>sever</w:t>
+        </w:r>
+        <w:proofErr w:type="spellEnd"/>
+      </w:hyperlink>
+      <w:r>
+        <w:rPr>
           <w:color w:val="000000" w:themeColor="text1"/>
           <w:sz w:val="28"/>
           <w:szCs w:val="28"/>
         </w:rPr>
-        <w:t>Uml</w:t>
-      </w:r>
-      <w:proofErr w:type="spellEnd"/>
-    </w:p>
-    <w:p>
-      <w:pPr>
+        <w:t xml:space="preserve">, </w:t>
+      </w:r>
+      <w:hyperlink r:id="rId8" w:history="1">
+        <w:r>
+          <w:rPr>
+            <w:rStyle w:val="Collegamentoipertestuale"/>
+            <w:sz w:val="28"/>
+            <w:szCs w:val="28"/>
+          </w:rPr>
+          <w:t>client</w:t>
+        </w:r>
+      </w:hyperlink>
+      <w:r>
         <w:rPr>
           <w:color w:val="000000" w:themeColor="text1"/>
           <w:sz w:val="28"/>
           <w:szCs w:val="28"/>
         </w:rPr>
-      </w:pPr>
+        <w:t xml:space="preserve"> </w:t>
+      </w:r>
+      <w:r>
+        <w:rPr>
+          <w:color w:val="000000" w:themeColor="text1"/>
+          <w:sz w:val="28"/>
+          <w:szCs w:val="28"/>
+          <w:u w:val="single"/>
+        </w:rPr>
+        <w:t xml:space="preserve"> </w:t>
+      </w:r>
       <w:bookmarkStart w:id="0" w:name="_GoBack"/>
       <w:bookmarkEnd w:id="0"/>
     </w:p>
@@ -1316,7 +1233,6 @@
           <w:u w:val="single"/>
         </w:rPr>
       </w:pPr>
-      <w:proofErr w:type="gramStart"/>
       <w:r>
         <w:rPr>
           <w:color w:val="000000" w:themeColor="text1"/>
@@ -1341,7 +1257,6 @@
         </w:rPr>
         <w:t>DATABASE</w:t>
       </w:r>
-      <w:proofErr w:type="gramEnd"/>
       <w:r>
         <w:rPr>
           <w:color w:val="000000" w:themeColor="text1"/>
@@ -1368,7 +1283,7 @@
         </w:rPr>
         <w:t xml:space="preserve"> </w:t>
       </w:r>
-      <w:hyperlink r:id="rId7" w:history="1">
+      <w:hyperlink r:id="rId9" w:history="1">
         <w:r>
           <w:rPr>
             <w:rStyle w:val="Collegamentoipertestuale"/>
@@ -1378,51 +1293,7 @@
             <w:sz w:val="28"/>
             <w:szCs w:val="28"/>
           </w:rPr>
-          <w:t>Sch</w:t>
-        </w:r>
-        <w:r>
-          <w:rPr>
-            <w:rStyle w:val="Collegamentoipertestuale"/>
-            <w:rFonts w:cstheme="minorHAnsi"/>
-            <w:i/>
-            <w:iCs/>
-            <w:sz w:val="28"/>
-            <w:szCs w:val="28"/>
-          </w:rPr>
-          <w:t>e</w:t>
-        </w:r>
-        <w:r>
-          <w:rPr>
-            <w:rStyle w:val="Collegamentoipertestuale"/>
-            <w:rFonts w:cstheme="minorHAnsi"/>
-            <w:i/>
-            <w:iCs/>
-            <w:sz w:val="28"/>
-            <w:szCs w:val="28"/>
-          </w:rPr>
-          <w:t>m</w:t>
-        </w:r>
-        <w:r>
-          <w:rPr>
-            <w:rStyle w:val="Collegamentoipertestuale"/>
-            <w:rFonts w:cstheme="minorHAnsi"/>
-            <w:i/>
-            <w:iCs/>
-            <w:sz w:val="28"/>
-            <w:szCs w:val="28"/>
-          </w:rPr>
-          <w:t>a</w:t>
-        </w:r>
-        <w:r>
-          <w:rPr>
-            <w:rStyle w:val="Collegamentoipertestuale"/>
-            <w:rFonts w:cstheme="minorHAnsi"/>
-            <w:i/>
-            <w:iCs/>
-            <w:sz w:val="28"/>
-            <w:szCs w:val="28"/>
-          </w:rPr>
-          <w:t xml:space="preserve"> ER</w:t>
+          <w:t>Schema ER</w:t>
         </w:r>
       </w:hyperlink>
     </w:p>
@@ -2806,7 +2677,7 @@
       </w:pPr>
     </w:pPrDefault>
   </w:docDefaults>
-  <w:latentStyles w:defLockedState="0" w:defUIPriority="99" w:defSemiHidden="0" w:defUnhideWhenUsed="0" w:defQFormat="0" w:count="377">
+  <w:latentStyles w:defLockedState="0" w:defUIPriority="99" w:defSemiHidden="0" w:defUnhideWhenUsed="0" w:defQFormat="0" w:count="376">
     <w:lsdException w:name="Normal" w:uiPriority="0" w:qFormat="1"/>
     <w:lsdException w:name="heading 1" w:uiPriority="9" w:qFormat="1"/>
     <w:lsdException w:name="heading 2" w:semiHidden="1" w:uiPriority="9" w:unhideWhenUsed="1" w:qFormat="1"/>
@@ -3183,7 +3054,6 @@
     <w:lsdException w:name="Hashtag" w:semiHidden="1" w:unhideWhenUsed="1"/>
     <w:lsdException w:name="Unresolved Mention" w:semiHidden="1" w:unhideWhenUsed="1"/>
     <w:lsdException w:name="Smart Link" w:semiHidden="1" w:unhideWhenUsed="1"/>
-    <w:lsdException w:name="Smart Link Error" w:semiHidden="1" w:unhideWhenUsed="1"/>
   </w:latentStyles>
   <w:style w:type="paragraph" w:default="1" w:styleId="Normale">
     <w:name w:val="Normal"/>
@@ -3566,7 +3436,7 @@
 </file>
 
 <file path=customXml/itemProps1.xml><?xml version="1.0" encoding="utf-8"?>
-<ds:datastoreItem xmlns:ds="http://schemas.openxmlformats.org/officeDocument/2006/customXml" ds:itemID="{C3C81B93-70BF-4BA8-9176-57408E13A58D}">
+<ds:datastoreItem xmlns:ds="http://schemas.openxmlformats.org/officeDocument/2006/customXml" ds:itemID="{F23AC285-ADC2-4337-AB02-5649A360D1B5}">
   <ds:schemaRefs>
     <ds:schemaRef ds:uri="http://schemas.openxmlformats.org/officeDocument/2006/bibliography"/>
   </ds:schemaRefs>

</xml_diff>